<commit_message>
Update Projeto Bases Dadosxoao.docx
</commit_message>
<xml_diff>
--- a/MateriaisEntrega/Projeto Bases Dadosxoao.docx
+++ b/MateriaisEntrega/Projeto Bases Dadosxoao.docx
@@ -182,7 +182,21 @@
           <w:sz w:val="24"/>
           <w:szCs w:val="24"/>
         </w:rPr>
-        <w:t>, email e palavra-passe.</w:t>
+        <w:t>, email e palavra-passe</w:t>
+      </w:r>
+      <w:r>
+        <w:rPr>
+          <w:sz w:val="24"/>
+          <w:szCs w:val="24"/>
+        </w:rPr>
+        <w:t xml:space="preserve"> (POST)</w:t>
+      </w:r>
+      <w:r>
+        <w:rPr>
+          <w:sz w:val="24"/>
+          <w:szCs w:val="24"/>
+        </w:rPr>
+        <w:t>.</w:t>
       </w:r>
       <w:r>
         <w:rPr>
@@ -218,6 +232,37 @@
           <w:szCs w:val="24"/>
         </w:rPr>
         <w:t xml:space="preserve"> para iniciar uma nova sessão (PUT).</w:t>
+      </w:r>
+      <w:r>
+        <w:rPr>
+          <w:sz w:val="24"/>
+          <w:szCs w:val="24"/>
+        </w:rPr>
+        <w:t xml:space="preserve"> (</w:t>
+      </w:r>
+      <w:r>
+        <w:rPr>
+          <w:rFonts w:cstheme="minorHAnsi"/>
+          <w:i/>
+          <w:iCs/>
+          <w:color w:val="505050"/>
+          <w:sz w:val="24"/>
+          <w:szCs w:val="24"/>
+          <w:shd w:val="clear" w:color="auto" w:fill="FFFFFF"/>
+        </w:rPr>
+        <w:t>http://localhost:8080/dbproj/user</w:t>
+      </w:r>
+      <w:r>
+        <w:rPr>
+          <w:rFonts w:cstheme="minorHAnsi"/>
+          <w:i/>
+          <w:iCs/>
+          <w:color w:val="505050"/>
+          <w:sz w:val="24"/>
+          <w:szCs w:val="24"/>
+          <w:shd w:val="clear" w:color="auto" w:fill="FFFFFF"/>
+        </w:rPr>
+        <w:t>)</w:t>
       </w:r>
     </w:p>
     <w:p>
@@ -238,7 +283,38 @@
           <w:sz w:val="24"/>
           <w:szCs w:val="24"/>
         </w:rPr>
-        <w:t xml:space="preserve">Antes de um utilizador qualquer leilão, será necessário que este introduza um item na base de dados, as informações todas sobre o item pedidas ao utilizador, exceto o id do artigo e o id do utilizador, que são gerados automaticamente (POST). Se o método usado for GET, não é necessário nenhum input por parte do utilizador. Para este caso, todos os itens já presentes na base de dados serão listados e apresentados ao utilizador. </w:t>
+        <w:t>Antes de um utilizador qualquer leilão, será necessário que este introduza um item na base de dados, as informações todas sobre o item pedidas ao utilizador, exceto o id do artigo e o id do utilizador, que são gerados automaticamente (POST). Se o método usado for GET, não é necessário nenhum input por parte do utilizador. Para este caso, todos os itens já presentes na base de dados serão listados e apresentados ao utilizador.</w:t>
+      </w:r>
+      <w:r>
+        <w:rPr>
+          <w:sz w:val="24"/>
+          <w:szCs w:val="24"/>
+        </w:rPr>
+        <w:t xml:space="preserve"> (</w:t>
+      </w:r>
+      <w:r>
+        <w:rPr>
+          <w:rFonts w:cstheme="minorHAnsi"/>
+          <w:i/>
+          <w:iCs/>
+          <w:color w:val="505050"/>
+          <w:sz w:val="24"/>
+          <w:szCs w:val="24"/>
+          <w:shd w:val="clear" w:color="auto" w:fill="FFFFFF"/>
+        </w:rPr>
+        <w:t>http://localhost:8080/dbproj/item</w:t>
+      </w:r>
+      <w:r>
+        <w:rPr>
+          <w:rFonts w:cstheme="minorHAnsi"/>
+          <w:i/>
+          <w:iCs/>
+          <w:color w:val="505050"/>
+          <w:sz w:val="24"/>
+          <w:szCs w:val="24"/>
+          <w:shd w:val="clear" w:color="auto" w:fill="FFFFFF"/>
+        </w:rPr>
+        <w:t>)</w:t>
       </w:r>
     </w:p>
     <w:p>
@@ -265,22 +341,43 @@
     <w:p>
       <w:pPr>
         <w:pStyle w:val="PargrafodaLista"/>
-        <w:numPr>
-          <w:ilvl w:val="0"/>
-          <w:numId w:val="3"/>
-        </w:numPr>
-        <w:jc w:val="both"/>
-        <w:rPr>
-          <w:sz w:val="24"/>
-          <w:szCs w:val="24"/>
-        </w:rPr>
-      </w:pPr>
-      <w:r>
-        <w:rPr>
-          <w:sz w:val="24"/>
-          <w:szCs w:val="24"/>
-        </w:rPr>
-        <w:t>Para fazer uma licitação (GET), o utilizador precisa de, ao fazer o pedido, introduzir o montante a licitar (maior que o montante atual do leilão), e o id do leilão.</w:t>
+        <w:ind w:left="3552" w:firstLine="696"/>
+        <w:jc w:val="both"/>
+        <w:rPr>
+          <w:sz w:val="24"/>
+          <w:szCs w:val="24"/>
+        </w:rPr>
+      </w:pPr>
+      <w:r>
+        <w:rPr>
+          <w:sz w:val="24"/>
+          <w:szCs w:val="24"/>
+        </w:rPr>
+        <w:t>(</w:t>
+      </w:r>
+      <w:r>
+        <w:rPr>
+          <w:rFonts w:cstheme="minorHAnsi"/>
+          <w:i/>
+          <w:iCs/>
+          <w:color w:val="505050"/>
+          <w:sz w:val="24"/>
+          <w:szCs w:val="24"/>
+          <w:shd w:val="clear" w:color="auto" w:fill="FFFFFF"/>
+        </w:rPr>
+        <w:t>http://localhost:8080/dbproj/leilao</w:t>
+      </w:r>
+      <w:r>
+        <w:rPr>
+          <w:rFonts w:cstheme="minorHAnsi"/>
+          <w:i/>
+          <w:iCs/>
+          <w:color w:val="505050"/>
+          <w:sz w:val="24"/>
+          <w:szCs w:val="24"/>
+          <w:shd w:val="clear" w:color="auto" w:fill="FFFFFF"/>
+        </w:rPr>
+        <w:t>)</w:t>
       </w:r>
     </w:p>
     <w:p>
@@ -301,7 +398,38 @@
           <w:sz w:val="24"/>
           <w:szCs w:val="24"/>
         </w:rPr>
-        <w:t>É possível verificar os detalhes de um leilão específico (GET), dado o id do leilão pelo utilizador ao fazer o pedido</w:t>
+        <w:t>Para fazer uma licitação (GET), o utilizador precisa de, ao fazer o pedido, introduzir o montante a licitar (maior que o montante atual do leilão), e o id do leilão.</w:t>
+      </w:r>
+      <w:r>
+        <w:rPr>
+          <w:sz w:val="24"/>
+          <w:szCs w:val="24"/>
+        </w:rPr>
+        <w:t xml:space="preserve"> (</w:t>
+      </w:r>
+      <w:r>
+        <w:rPr>
+          <w:rFonts w:cstheme="minorHAnsi"/>
+          <w:i/>
+          <w:iCs/>
+          <w:color w:val="505050"/>
+          <w:sz w:val="24"/>
+          <w:szCs w:val="24"/>
+          <w:shd w:val="clear" w:color="auto" w:fill="FFFFFF"/>
+        </w:rPr>
+        <w:t>http://localhost:8080/dbproj/licitar/&lt;leilaoid&gt;/&lt;licitacao&gt;</w:t>
+      </w:r>
+      <w:r>
+        <w:rPr>
+          <w:rFonts w:cstheme="minorHAnsi"/>
+          <w:i/>
+          <w:iCs/>
+          <w:color w:val="505050"/>
+          <w:sz w:val="24"/>
+          <w:szCs w:val="24"/>
+          <w:shd w:val="clear" w:color="auto" w:fill="FFFFFF"/>
+        </w:rPr>
+        <w:t>)</w:t>
       </w:r>
     </w:p>
     <w:p>
@@ -322,7 +450,38 @@
           <w:sz w:val="24"/>
           <w:szCs w:val="24"/>
         </w:rPr>
-        <w:t>É possível verificar os leilões em que um utilizador está envolvido (GET), sendo o id do utilizador o único parâmetro necessário ao fazer o pedido</w:t>
+        <w:t>É possível verificar os detalhes de um leilão específico (GET), dado o id do leilão pelo utilizador ao fazer o pedido</w:t>
+      </w:r>
+      <w:r>
+        <w:rPr>
+          <w:sz w:val="24"/>
+          <w:szCs w:val="24"/>
+        </w:rPr>
+        <w:t xml:space="preserve"> (</w:t>
+      </w:r>
+      <w:r>
+        <w:rPr>
+          <w:rFonts w:cstheme="minorHAnsi"/>
+          <w:i/>
+          <w:iCs/>
+          <w:color w:val="505050"/>
+          <w:sz w:val="24"/>
+          <w:szCs w:val="24"/>
+          <w:shd w:val="clear" w:color="auto" w:fill="FFFFFF"/>
+        </w:rPr>
+        <w:t>http://localhost:8080/dbproj/leilao/&lt;leilaoid&gt;</w:t>
+      </w:r>
+      <w:r>
+        <w:rPr>
+          <w:rFonts w:cstheme="minorHAnsi"/>
+          <w:i/>
+          <w:iCs/>
+          <w:color w:val="505050"/>
+          <w:sz w:val="24"/>
+          <w:szCs w:val="24"/>
+          <w:shd w:val="clear" w:color="auto" w:fill="FFFFFF"/>
+        </w:rPr>
+        <w:t>)</w:t>
       </w:r>
     </w:p>
     <w:p>
@@ -343,7 +502,38 @@
           <w:sz w:val="24"/>
           <w:szCs w:val="24"/>
         </w:rPr>
-        <w:t>É possível alterar o título e a descrição do leilão (PUT). O utilizador ao fazer o pedido especifica o novo título e a nova descrição, substituindo ambos mas guardando a antiga descrição na base de dados.</w:t>
+        <w:t>É possível listar todos os leilões existentes na base de dados</w:t>
+      </w:r>
+      <w:r>
+        <w:rPr>
+          <w:sz w:val="24"/>
+          <w:szCs w:val="24"/>
+        </w:rPr>
+        <w:t xml:space="preserve"> (GET) </w:t>
+      </w:r>
+      <w:r>
+        <w:rPr>
+          <w:rFonts w:cstheme="minorHAnsi"/>
+          <w:i/>
+          <w:iCs/>
+          <w:color w:val="505050"/>
+          <w:sz w:val="24"/>
+          <w:szCs w:val="24"/>
+          <w:shd w:val="clear" w:color="auto" w:fill="FFFFFF"/>
+        </w:rPr>
+        <w:t>http://localhost:8080</w:t>
+      </w:r>
+      <w:r>
+        <w:rPr>
+          <w:rFonts w:cstheme="minorHAnsi"/>
+          <w:i/>
+          <w:iCs/>
+          <w:color w:val="505050"/>
+          <w:sz w:val="24"/>
+          <w:szCs w:val="24"/>
+          <w:shd w:val="clear" w:color="auto" w:fill="FFFFFF"/>
+        </w:rPr>
+        <w:t>/dbproj/leiloes</w:t>
       </w:r>
     </w:p>
     <w:p>
@@ -365,7 +555,38 @@
           <w:szCs w:val="24"/>
         </w:rPr>
         <w:lastRenderedPageBreak/>
-        <w:t>Um leilão pode ser procurado através da sua descrição atual (GET), sendo esta o único parâmetro enviado pelo utilizador ao fazer o pedido</w:t>
+        <w:t>É possível verificar os leilões em que um utilizador está envolvido (GET), sendo o id do utilizador o único parâmetro necessário ao fazer o pedido</w:t>
+      </w:r>
+      <w:r>
+        <w:rPr>
+          <w:sz w:val="24"/>
+          <w:szCs w:val="24"/>
+        </w:rPr>
+        <w:t xml:space="preserve"> (</w:t>
+      </w:r>
+      <w:r>
+        <w:rPr>
+          <w:rFonts w:cstheme="minorHAnsi"/>
+          <w:i/>
+          <w:iCs/>
+          <w:color w:val="505050"/>
+          <w:sz w:val="24"/>
+          <w:szCs w:val="24"/>
+          <w:shd w:val="clear" w:color="auto" w:fill="FFFFFF"/>
+        </w:rPr>
+        <w:t>http://localhost:8080/dbproj/leilao/user</w:t>
+      </w:r>
+      <w:r>
+        <w:rPr>
+          <w:rFonts w:cstheme="minorHAnsi"/>
+          <w:i/>
+          <w:iCs/>
+          <w:color w:val="505050"/>
+          <w:sz w:val="24"/>
+          <w:szCs w:val="24"/>
+          <w:shd w:val="clear" w:color="auto" w:fill="FFFFFF"/>
+        </w:rPr>
+        <w:t>)</w:t>
       </w:r>
     </w:p>
     <w:p>
@@ -386,7 +607,163 @@
           <w:sz w:val="24"/>
           <w:szCs w:val="24"/>
         </w:rPr>
-        <w:t>Cada leilão tem um mural de mensagens, sendo que para enviar uma mensagem (POST), o utilizador insere, ao fazer o pedido, os conteúdos da mensagem e o id do leilão ao qual esta pertence. A informação da data e do id do leilão é atribuída automaticamente.</w:t>
+        <w:t>É possível alterar o título e a descrição do leilão (PUT). O utilizador ao fazer o pedido especifica o novo título e a nova descrição, substituindo ambos mas guardando a antiga descrição na base de dados.</w:t>
+      </w:r>
+      <w:r>
+        <w:rPr>
+          <w:sz w:val="24"/>
+          <w:szCs w:val="24"/>
+        </w:rPr>
+        <w:t xml:space="preserve"> </w:t>
+      </w:r>
+    </w:p>
+    <w:p>
+      <w:pPr>
+        <w:pStyle w:val="PargrafodaLista"/>
+        <w:ind w:left="2844" w:firstLine="696"/>
+        <w:jc w:val="both"/>
+        <w:rPr>
+          <w:sz w:val="24"/>
+          <w:szCs w:val="24"/>
+          <w:lang w:val="en-US"/>
+        </w:rPr>
+      </w:pPr>
+      <w:r>
+        <w:rPr>
+          <w:sz w:val="24"/>
+          <w:szCs w:val="24"/>
+          <w:lang w:val="en-US"/>
+        </w:rPr>
+        <w:t>(</w:t>
+      </w:r>
+      <w:r>
+        <w:rPr>
+          <w:rFonts w:cstheme="minorHAnsi"/>
+          <w:i/>
+          <w:iCs/>
+          <w:color w:val="505050"/>
+          <w:sz w:val="24"/>
+          <w:szCs w:val="24"/>
+          <w:shd w:val="clear" w:color="auto" w:fill="FFFFFF"/>
+          <w:lang w:val="en-US"/>
+        </w:rPr>
+        <w:t>http://localhost:8080</w:t>
+      </w:r>
+      <w:r>
+        <w:rPr>
+          <w:lang w:val="en-US"/>
+        </w:rPr>
+        <w:t xml:space="preserve"> </w:t>
+      </w:r>
+      <w:r>
+        <w:rPr>
+          <w:rFonts w:cstheme="minorHAnsi"/>
+          <w:i/>
+          <w:iCs/>
+          <w:color w:val="505050"/>
+          <w:sz w:val="24"/>
+          <w:szCs w:val="24"/>
+          <w:shd w:val="clear" w:color="auto" w:fill="FFFFFF"/>
+          <w:lang w:val="en-US"/>
+        </w:rPr>
+        <w:t>/</w:t>
+      </w:r>
+      <w:proofErr w:type="spellStart"/>
+      <w:r>
+        <w:rPr>
+          <w:rFonts w:cstheme="minorHAnsi"/>
+          <w:i/>
+          <w:iCs/>
+          <w:color w:val="505050"/>
+          <w:sz w:val="24"/>
+          <w:szCs w:val="24"/>
+          <w:shd w:val="clear" w:color="auto" w:fill="FFFFFF"/>
+          <w:lang w:val="en-US"/>
+        </w:rPr>
+        <w:t>dbproj</w:t>
+      </w:r>
+      <w:proofErr w:type="spellEnd"/>
+      <w:r>
+        <w:rPr>
+          <w:rFonts w:cstheme="minorHAnsi"/>
+          <w:i/>
+          <w:iCs/>
+          <w:color w:val="505050"/>
+          <w:sz w:val="24"/>
+          <w:szCs w:val="24"/>
+          <w:shd w:val="clear" w:color="auto" w:fill="FFFFFF"/>
+          <w:lang w:val="en-US"/>
+        </w:rPr>
+        <w:t>/</w:t>
+      </w:r>
+      <w:proofErr w:type="spellStart"/>
+      <w:r>
+        <w:rPr>
+          <w:rFonts w:cstheme="minorHAnsi"/>
+          <w:i/>
+          <w:iCs/>
+          <w:color w:val="505050"/>
+          <w:sz w:val="24"/>
+          <w:szCs w:val="24"/>
+          <w:shd w:val="clear" w:color="auto" w:fill="FFFFFF"/>
+          <w:lang w:val="en-US"/>
+        </w:rPr>
+        <w:t>leilao</w:t>
+      </w:r>
+      <w:proofErr w:type="spellEnd"/>
+      <w:r>
+        <w:rPr>
+          <w:rFonts w:cstheme="minorHAnsi"/>
+          <w:i/>
+          <w:iCs/>
+          <w:color w:val="505050"/>
+          <w:sz w:val="24"/>
+          <w:szCs w:val="24"/>
+          <w:shd w:val="clear" w:color="auto" w:fill="FFFFFF"/>
+          <w:lang w:val="en-US"/>
+        </w:rPr>
+        <w:t>/&lt;</w:t>
+      </w:r>
+      <w:proofErr w:type="spellStart"/>
+      <w:r>
+        <w:rPr>
+          <w:rFonts w:cstheme="minorHAnsi"/>
+          <w:i/>
+          <w:iCs/>
+          <w:color w:val="505050"/>
+          <w:sz w:val="24"/>
+          <w:szCs w:val="24"/>
+          <w:shd w:val="clear" w:color="auto" w:fill="FFFFFF"/>
+          <w:lang w:val="en-US"/>
+        </w:rPr>
+        <w:t>auctionid</w:t>
+      </w:r>
+      <w:proofErr w:type="spellEnd"/>
+      <w:r>
+        <w:rPr>
+          <w:rFonts w:cstheme="minorHAnsi"/>
+          <w:i/>
+          <w:iCs/>
+          <w:color w:val="505050"/>
+          <w:sz w:val="24"/>
+          <w:szCs w:val="24"/>
+          <w:shd w:val="clear" w:color="auto" w:fill="FFFFFF"/>
+          <w:lang w:val="en-US"/>
+        </w:rPr>
+        <w:t>&gt;</w:t>
+      </w:r>
+      <w:r>
+        <w:rPr>
+          <w:rFonts w:cstheme="minorHAnsi"/>
+          <w:i/>
+          <w:iCs/>
+          <w:color w:val="505050"/>
+          <w:sz w:val="24"/>
+          <w:szCs w:val="24"/>
+          <w:shd w:val="clear" w:color="auto" w:fill="FFFFFF"/>
+          <w:lang w:val="en-US"/>
+        </w:rPr>
+        <w:t>)</w:t>
       </w:r>
     </w:p>
     <w:p>
@@ -407,57 +784,38 @@
           <w:sz w:val="24"/>
           <w:szCs w:val="24"/>
         </w:rPr>
-        <w:t>O leilão termina quando o tempo atual coincidir com o tempo limite introduzido pelo vendedor aquando da criação do leilão (GET).</w:t>
-      </w:r>
-    </w:p>
-    <w:p>
-      <w:pPr>
-        <w:jc w:val="both"/>
-        <w:rPr>
-          <w:sz w:val="24"/>
-          <w:szCs w:val="24"/>
-        </w:rPr>
-      </w:pPr>
-    </w:p>
-    <w:p>
-      <w:pPr>
-        <w:jc w:val="both"/>
-        <w:rPr>
-          <w:sz w:val="40"/>
-          <w:szCs w:val="40"/>
-        </w:rPr>
-      </w:pPr>
-      <w:r>
-        <w:rPr>
-          <w:sz w:val="40"/>
-          <w:szCs w:val="40"/>
-        </w:rPr>
-        <w:t>Distribuição de trabalho:</w:t>
-      </w:r>
-    </w:p>
-    <w:p>
-      <w:pPr>
-        <w:jc w:val="both"/>
-        <w:rPr>
-          <w:sz w:val="40"/>
-          <w:szCs w:val="40"/>
-        </w:rPr>
-      </w:pPr>
-    </w:p>
-    <w:p>
-      <w:pPr>
-        <w:jc w:val="both"/>
-        <w:rPr>
-          <w:sz w:val="32"/>
-          <w:szCs w:val="32"/>
-        </w:rPr>
-      </w:pPr>
-      <w:r>
-        <w:rPr>
-          <w:sz w:val="32"/>
-          <w:szCs w:val="32"/>
-        </w:rPr>
-        <w:t>João:</w:t>
+        <w:t>Um leilão pode ser procurado através da sua descrição atual (GET), sendo esta o único parâmetro enviado pelo utilizador ao fazer o pedido</w:t>
+      </w:r>
+      <w:r>
+        <w:rPr>
+          <w:sz w:val="24"/>
+          <w:szCs w:val="24"/>
+        </w:rPr>
+        <w:t>. (</w:t>
+      </w:r>
+      <w:r>
+        <w:rPr>
+          <w:rFonts w:cstheme="minorHAnsi"/>
+          <w:i/>
+          <w:iCs/>
+          <w:color w:val="505050"/>
+          <w:sz w:val="24"/>
+          <w:szCs w:val="24"/>
+          <w:shd w:val="clear" w:color="auto" w:fill="FFFFFF"/>
+        </w:rPr>
+        <w:t>http://localhost:8080/dbproj/leiloes/&lt;keyword&gt;</w:t>
+      </w:r>
+      <w:r>
+        <w:rPr>
+          <w:rFonts w:cstheme="minorHAnsi"/>
+          <w:i/>
+          <w:iCs/>
+          <w:color w:val="505050"/>
+          <w:sz w:val="24"/>
+          <w:szCs w:val="24"/>
+          <w:shd w:val="clear" w:color="auto" w:fill="FFFFFF"/>
+        </w:rPr>
+        <w:t>)</w:t>
       </w:r>
     </w:p>
     <w:p>
@@ -465,20 +823,65 @@
         <w:pStyle w:val="PargrafodaLista"/>
         <w:numPr>
           <w:ilvl w:val="0"/>
-          <w:numId w:val="8"/>
+          <w:numId w:val="3"/>
         </w:numPr>
         <w:jc w:val="both"/>
         <w:rPr>
-          <w:sz w:val="32"/>
-          <w:szCs w:val="32"/>
-        </w:rPr>
-      </w:pPr>
-      <w:r>
-        <w:rPr>
-          <w:sz w:val="24"/>
-          <w:szCs w:val="24"/>
-        </w:rPr>
-        <w:t>CRIAR ITEM</w:t>
+          <w:sz w:val="24"/>
+          <w:szCs w:val="24"/>
+        </w:rPr>
+      </w:pPr>
+      <w:r>
+        <w:rPr>
+          <w:sz w:val="24"/>
+          <w:szCs w:val="24"/>
+        </w:rPr>
+        <w:t>Cada leilão tem um mural de mensagens, sendo que para enviar uma mensagem (POST), o utilizador insere, ao fazer o pedido, os conteúdos da mensagem e o id do leilão ao qual esta pertence. A informação da data e do id do leilão é atribuída automaticamente.</w:t>
+      </w:r>
+      <w:r>
+        <w:rPr>
+          <w:sz w:val="24"/>
+          <w:szCs w:val="24"/>
+        </w:rPr>
+        <w:t xml:space="preserve"> (</w:t>
+      </w:r>
+      <w:hyperlink r:id="rId5" w:history="1">
+        <w:r>
+          <w:rPr>
+            <w:rStyle w:val="Hiperligao"/>
+            <w:rFonts w:cstheme="minorHAnsi"/>
+            <w:i/>
+            <w:iCs/>
+            <w:sz w:val="24"/>
+            <w:szCs w:val="24"/>
+            <w:shd w:val="clear" w:color="auto" w:fill="FFFFFF"/>
+          </w:rPr>
+          <w:t>http://localhost:8080/dbproj/mensagem/&lt;idLeilao</w:t>
+        </w:r>
+      </w:hyperlink>
+      <w:r>
+        <w:rPr>
+          <w:rFonts w:cstheme="minorHAnsi"/>
+          <w:i/>
+          <w:iCs/>
+          <w:color w:val="505050"/>
+          <w:sz w:val="24"/>
+          <w:szCs w:val="24"/>
+          <w:shd w:val="clear" w:color="auto" w:fill="FFFFFF"/>
+        </w:rPr>
+        <w:t>&gt;</w:t>
+      </w:r>
+      <w:r>
+        <w:rPr>
+          <w:rFonts w:cstheme="minorHAnsi"/>
+          <w:i/>
+          <w:iCs/>
+          <w:color w:val="505050"/>
+          <w:sz w:val="24"/>
+          <w:szCs w:val="24"/>
+          <w:shd w:val="clear" w:color="auto" w:fill="FFFFFF"/>
+        </w:rPr>
+        <w:t>)</w:t>
       </w:r>
     </w:p>
     <w:p>
@@ -486,7 +889,7 @@
         <w:pStyle w:val="PargrafodaLista"/>
         <w:numPr>
           <w:ilvl w:val="0"/>
-          <w:numId w:val="8"/>
+          <w:numId w:val="3"/>
         </w:numPr>
         <w:jc w:val="both"/>
         <w:rPr>
@@ -496,10 +899,50 @@
       </w:pPr>
       <w:r>
         <w:rPr>
-          <w:sz w:val="24"/>
-          <w:szCs w:val="24"/>
-        </w:rPr>
-        <w:t>CRIAR LEILÃO</w:t>
+          <w:rFonts w:cstheme="minorHAnsi"/>
+          <w:color w:val="000000" w:themeColor="text1"/>
+          <w:sz w:val="24"/>
+          <w:szCs w:val="24"/>
+          <w:shd w:val="clear" w:color="auto" w:fill="FFFFFF"/>
+        </w:rPr>
+        <w:t xml:space="preserve">O utilizador pode verificar as mensagens nos morais aos quais tem acesso (GET) </w:t>
+      </w:r>
+      <w:r>
+        <w:rPr>
+          <w:rFonts w:cstheme="minorHAnsi"/>
+          <w:color w:val="505050"/>
+          <w:sz w:val="24"/>
+          <w:szCs w:val="24"/>
+          <w:shd w:val="clear" w:color="auto" w:fill="FFFFFF"/>
+        </w:rPr>
+        <w:t>(</w:t>
+      </w:r>
+      <w:hyperlink r:id="rId6" w:history="1">
+        <w:r>
+          <w:rPr>
+            <w:rStyle w:val="Hiperligao"/>
+            <w:rFonts w:cstheme="minorHAnsi"/>
+            <w:i/>
+            <w:iCs/>
+            <w:color w:val="808080" w:themeColor="background1" w:themeShade="80"/>
+            <w:sz w:val="24"/>
+            <w:szCs w:val="24"/>
+            <w:shd w:val="clear" w:color="auto" w:fill="FFFFFF"/>
+          </w:rPr>
+          <w:t>http://localhost:8080/dbproj/mensagem/user</w:t>
+        </w:r>
+      </w:hyperlink>
+      <w:r>
+        <w:rPr>
+          <w:rFonts w:cstheme="minorHAnsi"/>
+          <w:i/>
+          <w:iCs/>
+          <w:color w:val="505050"/>
+          <w:sz w:val="24"/>
+          <w:szCs w:val="24"/>
+          <w:shd w:val="clear" w:color="auto" w:fill="FFFFFF"/>
+        </w:rPr>
+        <w:t xml:space="preserve">) </w:t>
       </w:r>
     </w:p>
     <w:p>
@@ -507,8 +950,174 @@
         <w:pStyle w:val="PargrafodaLista"/>
         <w:numPr>
           <w:ilvl w:val="0"/>
-          <w:numId w:val="8"/>
+          <w:numId w:val="3"/>
         </w:numPr>
+        <w:jc w:val="both"/>
+        <w:rPr>
+          <w:sz w:val="24"/>
+          <w:szCs w:val="24"/>
+        </w:rPr>
+      </w:pPr>
+      <w:r>
+        <w:rPr>
+          <w:sz w:val="24"/>
+          <w:szCs w:val="24"/>
+        </w:rPr>
+        <w:t>O leilão termina quando o tempo atual coincidir com o tempo limite introduzido pelo vendedor aquando da criação do leilão (GET).</w:t>
+      </w:r>
+      <w:r>
+        <w:rPr>
+          <w:sz w:val="24"/>
+          <w:szCs w:val="24"/>
+        </w:rPr>
+        <w:t xml:space="preserve"> </w:t>
+      </w:r>
+    </w:p>
+    <w:p>
+      <w:pPr>
+        <w:pStyle w:val="PargrafodaLista"/>
+        <w:ind w:left="2844" w:firstLine="696"/>
+        <w:jc w:val="both"/>
+        <w:rPr>
+          <w:sz w:val="24"/>
+          <w:szCs w:val="24"/>
+        </w:rPr>
+      </w:pPr>
+      <w:r>
+        <w:rPr>
+          <w:sz w:val="24"/>
+          <w:szCs w:val="24"/>
+        </w:rPr>
+        <w:t>(</w:t>
+      </w:r>
+      <w:r>
+        <w:rPr>
+          <w:rFonts w:cstheme="minorHAnsi"/>
+          <w:i/>
+          <w:iCs/>
+          <w:color w:val="505050"/>
+          <w:sz w:val="24"/>
+          <w:szCs w:val="24"/>
+          <w:shd w:val="clear" w:color="auto" w:fill="FFFFFF"/>
+        </w:rPr>
+        <w:t>http://localhost:8080</w:t>
+      </w:r>
+      <w:r>
+        <w:t xml:space="preserve"> </w:t>
+      </w:r>
+      <w:r>
+        <w:rPr>
+          <w:rFonts w:cstheme="minorHAnsi"/>
+          <w:i/>
+          <w:iCs/>
+          <w:color w:val="505050"/>
+          <w:sz w:val="24"/>
+          <w:szCs w:val="24"/>
+          <w:shd w:val="clear" w:color="auto" w:fill="FFFFFF"/>
+        </w:rPr>
+        <w:t>/</w:t>
+      </w:r>
+      <w:proofErr w:type="spellStart"/>
+      <w:r>
+        <w:rPr>
+          <w:rFonts w:cstheme="minorHAnsi"/>
+          <w:i/>
+          <w:iCs/>
+          <w:color w:val="505050"/>
+          <w:sz w:val="24"/>
+          <w:szCs w:val="24"/>
+          <w:shd w:val="clear" w:color="auto" w:fill="FFFFFF"/>
+        </w:rPr>
+        <w:t>dbproj</w:t>
+      </w:r>
+      <w:proofErr w:type="spellEnd"/>
+      <w:r>
+        <w:rPr>
+          <w:rFonts w:cstheme="minorHAnsi"/>
+          <w:i/>
+          <w:iCs/>
+          <w:color w:val="505050"/>
+          <w:sz w:val="24"/>
+          <w:szCs w:val="24"/>
+          <w:shd w:val="clear" w:color="auto" w:fill="FFFFFF"/>
+        </w:rPr>
+        <w:t>/termino/&lt;</w:t>
+      </w:r>
+      <w:proofErr w:type="spellStart"/>
+      <w:r>
+        <w:rPr>
+          <w:rFonts w:cstheme="minorHAnsi"/>
+          <w:i/>
+          <w:iCs/>
+          <w:color w:val="505050"/>
+          <w:sz w:val="24"/>
+          <w:szCs w:val="24"/>
+          <w:shd w:val="clear" w:color="auto" w:fill="FFFFFF"/>
+        </w:rPr>
+        <w:t>idleiao</w:t>
+      </w:r>
+      <w:proofErr w:type="spellEnd"/>
+      <w:r>
+        <w:rPr>
+          <w:rFonts w:cstheme="minorHAnsi"/>
+          <w:i/>
+          <w:iCs/>
+          <w:color w:val="505050"/>
+          <w:sz w:val="24"/>
+          <w:szCs w:val="24"/>
+          <w:shd w:val="clear" w:color="auto" w:fill="FFFFFF"/>
+        </w:rPr>
+        <w:t>&gt;</w:t>
+      </w:r>
+      <w:r>
+        <w:rPr>
+          <w:rFonts w:cstheme="minorHAnsi"/>
+          <w:i/>
+          <w:iCs/>
+          <w:color w:val="505050"/>
+          <w:sz w:val="24"/>
+          <w:szCs w:val="24"/>
+          <w:shd w:val="clear" w:color="auto" w:fill="FFFFFF"/>
+        </w:rPr>
+        <w:t>)</w:t>
+      </w:r>
+    </w:p>
+    <w:p>
+      <w:pPr>
+        <w:jc w:val="both"/>
+        <w:rPr>
+          <w:sz w:val="24"/>
+          <w:szCs w:val="24"/>
+        </w:rPr>
+      </w:pPr>
+    </w:p>
+    <w:p>
+      <w:pPr>
+        <w:jc w:val="both"/>
+        <w:rPr>
+          <w:sz w:val="40"/>
+          <w:szCs w:val="40"/>
+        </w:rPr>
+      </w:pPr>
+      <w:r>
+        <w:rPr>
+          <w:sz w:val="40"/>
+          <w:szCs w:val="40"/>
+        </w:rPr>
+        <w:t>Distribuição de trabalho:</w:t>
+      </w:r>
+    </w:p>
+    <w:p>
+      <w:pPr>
+        <w:jc w:val="both"/>
+        <w:rPr>
+          <w:sz w:val="40"/>
+          <w:szCs w:val="40"/>
+        </w:rPr>
+      </w:pPr>
+    </w:p>
+    <w:p>
+      <w:pPr>
         <w:jc w:val="both"/>
         <w:rPr>
           <w:sz w:val="32"/>
@@ -517,10 +1126,10 @@
       </w:pPr>
       <w:r>
         <w:rPr>
-          <w:sz w:val="24"/>
-          <w:szCs w:val="24"/>
-        </w:rPr>
-        <w:t>LIST TODOS LEILÕES</w:t>
+          <w:sz w:val="32"/>
+          <w:szCs w:val="32"/>
+        </w:rPr>
+        <w:t>João:</w:t>
       </w:r>
     </w:p>
     <w:p>
@@ -528,7 +1137,7 @@
         <w:pStyle w:val="PargrafodaLista"/>
         <w:numPr>
           <w:ilvl w:val="0"/>
-          <w:numId w:val="8"/>
+          <w:numId w:val="10"/>
         </w:numPr>
         <w:jc w:val="both"/>
         <w:rPr>
@@ -541,7 +1150,7 @@
           <w:sz w:val="24"/>
           <w:szCs w:val="24"/>
         </w:rPr>
-        <w:t>EDITAR LEILÃO</w:t>
+        <w:t>CRIAR ITEM</w:t>
       </w:r>
     </w:p>
     <w:p>
@@ -549,20 +1158,20 @@
         <w:pStyle w:val="PargrafodaLista"/>
         <w:numPr>
           <w:ilvl w:val="0"/>
-          <w:numId w:val="8"/>
+          <w:numId w:val="10"/>
         </w:numPr>
         <w:jc w:val="both"/>
         <w:rPr>
-          <w:sz w:val="32"/>
-          <w:szCs w:val="32"/>
-        </w:rPr>
-      </w:pPr>
-      <w:r>
-        <w:rPr>
-          <w:sz w:val="24"/>
-          <w:szCs w:val="24"/>
-        </w:rPr>
-        <w:t>MSG MURAL DO LEILÃO</w:t>
+          <w:sz w:val="24"/>
+          <w:szCs w:val="24"/>
+        </w:rPr>
+      </w:pPr>
+      <w:r>
+        <w:rPr>
+          <w:sz w:val="24"/>
+          <w:szCs w:val="24"/>
+        </w:rPr>
+        <w:t>CRIAR LEILÃO</w:t>
       </w:r>
     </w:p>
     <w:p>
@@ -570,20 +1179,20 @@
         <w:pStyle w:val="PargrafodaLista"/>
         <w:numPr>
           <w:ilvl w:val="0"/>
-          <w:numId w:val="8"/>
+          <w:numId w:val="10"/>
         </w:numPr>
         <w:jc w:val="both"/>
         <w:rPr>
-          <w:sz w:val="24"/>
-          <w:szCs w:val="24"/>
-        </w:rPr>
-      </w:pPr>
-      <w:r>
-        <w:rPr>
-          <w:sz w:val="24"/>
-          <w:szCs w:val="24"/>
-        </w:rPr>
-        <w:t>TÉRMINO DE LEILÃO</w:t>
+          <w:sz w:val="32"/>
+          <w:szCs w:val="32"/>
+        </w:rPr>
+      </w:pPr>
+      <w:r>
+        <w:rPr>
+          <w:sz w:val="24"/>
+          <w:szCs w:val="24"/>
+        </w:rPr>
+        <w:t>LIST TODOS LEILÕES</w:t>
       </w:r>
     </w:p>
     <w:p>
@@ -591,20 +1200,20 @@
         <w:pStyle w:val="PargrafodaLista"/>
         <w:numPr>
           <w:ilvl w:val="0"/>
-          <w:numId w:val="8"/>
+          <w:numId w:val="10"/>
         </w:numPr>
         <w:jc w:val="both"/>
         <w:rPr>
-          <w:sz w:val="24"/>
-          <w:szCs w:val="24"/>
-        </w:rPr>
-      </w:pPr>
-      <w:r>
-        <w:rPr>
-          <w:sz w:val="24"/>
-          <w:szCs w:val="24"/>
-        </w:rPr>
-        <w:t>ENTREGA DE MSG A USERS</w:t>
+          <w:sz w:val="32"/>
+          <w:szCs w:val="32"/>
+        </w:rPr>
+      </w:pPr>
+      <w:r>
+        <w:rPr>
+          <w:sz w:val="24"/>
+          <w:szCs w:val="24"/>
+        </w:rPr>
+        <w:t>EDITAR LEILÃO</w:t>
       </w:r>
     </w:p>
     <w:p>
@@ -612,20 +1221,20 @@
         <w:pStyle w:val="PargrafodaLista"/>
         <w:numPr>
           <w:ilvl w:val="0"/>
-          <w:numId w:val="8"/>
+          <w:numId w:val="10"/>
         </w:numPr>
         <w:jc w:val="both"/>
         <w:rPr>
-          <w:sz w:val="24"/>
-          <w:szCs w:val="24"/>
-        </w:rPr>
-      </w:pPr>
-      <w:r>
-        <w:rPr>
-          <w:sz w:val="24"/>
-          <w:szCs w:val="24"/>
-        </w:rPr>
-        <w:t>EFETUAR LICITAÇÃO</w:t>
+          <w:sz w:val="32"/>
+          <w:szCs w:val="32"/>
+        </w:rPr>
+      </w:pPr>
+      <w:r>
+        <w:rPr>
+          <w:sz w:val="24"/>
+          <w:szCs w:val="24"/>
+        </w:rPr>
+        <w:t>MSG MURAL DO LEILÃO</w:t>
       </w:r>
     </w:p>
     <w:p>
@@ -633,7 +1242,7 @@
         <w:pStyle w:val="PargrafodaLista"/>
         <w:numPr>
           <w:ilvl w:val="0"/>
-          <w:numId w:val="8"/>
+          <w:numId w:val="10"/>
         </w:numPr>
         <w:jc w:val="both"/>
         <w:rPr>
@@ -651,7 +1260,106 @@
     </w:p>
     <w:p>
       <w:pPr>
+        <w:pStyle w:val="PargrafodaLista"/>
+        <w:numPr>
+          <w:ilvl w:val="0"/>
+          <w:numId w:val="10"/>
+        </w:numPr>
+        <w:jc w:val="both"/>
+        <w:rPr>
+          <w:sz w:val="24"/>
+          <w:szCs w:val="24"/>
+        </w:rPr>
+      </w:pPr>
+      <w:r>
+        <w:rPr>
+          <w:sz w:val="24"/>
+          <w:szCs w:val="24"/>
+        </w:rPr>
+        <w:t>ENTREGA DE MSG A USERS</w:t>
+      </w:r>
+    </w:p>
+    <w:p>
+      <w:pPr>
+        <w:pStyle w:val="PargrafodaLista"/>
+        <w:numPr>
+          <w:ilvl w:val="0"/>
+          <w:numId w:val="10"/>
+        </w:numPr>
+        <w:jc w:val="both"/>
+        <w:rPr>
+          <w:sz w:val="24"/>
+          <w:szCs w:val="24"/>
+        </w:rPr>
+      </w:pPr>
+      <w:r>
+        <w:rPr>
+          <w:sz w:val="24"/>
+          <w:szCs w:val="24"/>
+        </w:rPr>
+        <w:t>EFETUAR LICITAÇÃO</w:t>
+      </w:r>
+    </w:p>
+    <w:p>
+      <w:pPr>
+        <w:pStyle w:val="PargrafodaLista"/>
+        <w:numPr>
+          <w:ilvl w:val="0"/>
+          <w:numId w:val="10"/>
+        </w:numPr>
+        <w:jc w:val="both"/>
+        <w:rPr>
+          <w:sz w:val="24"/>
+          <w:szCs w:val="24"/>
+        </w:rPr>
+      </w:pPr>
+      <w:r>
+        <w:rPr>
+          <w:sz w:val="24"/>
+          <w:szCs w:val="24"/>
+        </w:rPr>
+        <w:t>TÉRMINO DE LEILÃO</w:t>
+      </w:r>
+    </w:p>
+    <w:p>
+      <w:pPr>
         <w:ind w:left="703"/>
+        <w:jc w:val="both"/>
+        <w:rPr>
+          <w:sz w:val="32"/>
+          <w:szCs w:val="32"/>
+        </w:rPr>
+      </w:pPr>
+    </w:p>
+    <w:p>
+      <w:pPr>
+        <w:jc w:val="both"/>
+        <w:rPr>
+          <w:sz w:val="32"/>
+          <w:szCs w:val="32"/>
+        </w:rPr>
+      </w:pPr>
+    </w:p>
+    <w:p>
+      <w:pPr>
+        <w:jc w:val="both"/>
+        <w:rPr>
+          <w:sz w:val="32"/>
+          <w:szCs w:val="32"/>
+        </w:rPr>
+      </w:pPr>
+    </w:p>
+    <w:p>
+      <w:pPr>
+        <w:jc w:val="both"/>
+        <w:rPr>
+          <w:sz w:val="32"/>
+          <w:szCs w:val="32"/>
+        </w:rPr>
+      </w:pPr>
+    </w:p>
+    <w:p>
+      <w:pPr>
         <w:jc w:val="both"/>
         <w:rPr>
           <w:sz w:val="32"/>
@@ -744,14 +1452,7 @@
           <w:sz w:val="24"/>
           <w:szCs w:val="24"/>
         </w:rPr>
-        <w:t>AUTENTICAÇÃO DE USER: J</w:t>
-      </w:r>
-      <w:r>
-        <w:rPr>
-          <w:sz w:val="24"/>
-          <w:szCs w:val="24"/>
-        </w:rPr>
-        <w:t>oel</w:t>
+        <w:t>AUTENTICAÇÃO DE USER: Joel</w:t>
       </w:r>
     </w:p>
     <w:p>
@@ -772,28 +1473,7 @@
           <w:sz w:val="24"/>
           <w:szCs w:val="24"/>
         </w:rPr>
-        <w:t>LIST ITEMS:</w:t>
-      </w:r>
-      <w:r>
-        <w:rPr>
-          <w:sz w:val="24"/>
-          <w:szCs w:val="24"/>
-        </w:rPr>
-        <w:t xml:space="preserve"> </w:t>
-      </w:r>
-      <w:r>
-        <w:rPr>
-          <w:sz w:val="24"/>
-          <w:szCs w:val="24"/>
-        </w:rPr>
-        <w:t xml:space="preserve"> J</w:t>
-      </w:r>
-      <w:r>
-        <w:rPr>
-          <w:sz w:val="24"/>
-          <w:szCs w:val="24"/>
-        </w:rPr>
-        <w:t>oel</w:t>
+        <w:t>LIST ITEMS:  Joel</w:t>
       </w:r>
     </w:p>
     <w:p>
@@ -988,7 +1668,7 @@
                     <pic:cNvPicPr/>
                   </pic:nvPicPr>
                   <pic:blipFill>
-                    <a:blip r:embed="rId5">
+                    <a:blip r:embed="rId7">
                       <a:extLst>
                         <a:ext uri="{28A0092B-C50C-407E-A947-70E740481C1C}">
                           <a14:useLocalDpi xmlns:a14="http://schemas.microsoft.com/office/drawing/2010/main" val="0"/>
@@ -1139,6 +1819,7 @@
         <w:rPr>
           <w:noProof/>
         </w:rPr>
+        <w:lastRenderedPageBreak/>
         <w:drawing>
           <wp:anchor distT="0" distB="0" distL="114300" distR="114300" simplePos="0" relativeHeight="251659264" behindDoc="0" locked="0" layoutInCell="1" allowOverlap="1" wp14:anchorId="2D3C37D2" wp14:editId="3436412A">
             <wp:simplePos x="0" y="0"/>
@@ -1163,7 +1844,7 @@
                     <pic:cNvPicPr/>
                   </pic:nvPicPr>
                   <pic:blipFill>
-                    <a:blip r:embed="rId6">
+                    <a:blip r:embed="rId8">
                       <a:extLst>
                         <a:ext uri="{28A0092B-C50C-407E-A947-70E740481C1C}">
                           <a14:useLocalDpi xmlns:a14="http://schemas.microsoft.com/office/drawing/2010/main" val="0"/>
@@ -1401,6 +2082,97 @@
     </w:lvl>
   </w:abstractNum>
   <w:abstractNum w:abstractNumId="1" w15:restartNumberingAfterBreak="0">
+    <w:nsid w:val="2E0F2D87"/>
+    <w:multiLevelType w:val="hybridMultilevel"/>
+    <w:tmpl w:val="04E63D3E"/>
+    <w:lvl w:ilvl="0" w:tplc="D8D6379E">
+      <w:start w:val="1"/>
+      <w:numFmt w:val="bullet"/>
+      <w:lvlText w:val=""/>
+      <w:lvlJc w:val="left"/>
+      <w:pPr>
+        <w:ind w:left="1783" w:hanging="360"/>
+      </w:pPr>
+      <w:rPr>
+        <w:rFonts w:ascii="Symbol" w:hAnsi="Symbol" w:hint="default"/>
+        <w:sz w:val="24"/>
+        <w:szCs w:val="24"/>
+      </w:rPr>
+    </w:lvl>
+    <w:lvl w:ilvl="1" w:tplc="04090019" w:tentative="1">
+      <w:start w:val="1"/>
+      <w:numFmt w:val="lowerLetter"/>
+      <w:lvlText w:val="%2."/>
+      <w:lvlJc w:val="left"/>
+      <w:pPr>
+        <w:ind w:left="2503" w:hanging="360"/>
+      </w:pPr>
+    </w:lvl>
+    <w:lvl w:ilvl="2" w:tplc="0409001B" w:tentative="1">
+      <w:start w:val="1"/>
+      <w:numFmt w:val="lowerRoman"/>
+      <w:lvlText w:val="%3."/>
+      <w:lvlJc w:val="right"/>
+      <w:pPr>
+        <w:ind w:left="3223" w:hanging="180"/>
+      </w:pPr>
+    </w:lvl>
+    <w:lvl w:ilvl="3" w:tplc="0409000F" w:tentative="1">
+      <w:start w:val="1"/>
+      <w:numFmt w:val="decimal"/>
+      <w:lvlText w:val="%4."/>
+      <w:lvlJc w:val="left"/>
+      <w:pPr>
+        <w:ind w:left="3943" w:hanging="360"/>
+      </w:pPr>
+    </w:lvl>
+    <w:lvl w:ilvl="4" w:tplc="04090019" w:tentative="1">
+      <w:start w:val="1"/>
+      <w:numFmt w:val="lowerLetter"/>
+      <w:lvlText w:val="%5."/>
+      <w:lvlJc w:val="left"/>
+      <w:pPr>
+        <w:ind w:left="4663" w:hanging="360"/>
+      </w:pPr>
+    </w:lvl>
+    <w:lvl w:ilvl="5" w:tplc="0409001B" w:tentative="1">
+      <w:start w:val="1"/>
+      <w:numFmt w:val="lowerRoman"/>
+      <w:lvlText w:val="%6."/>
+      <w:lvlJc w:val="right"/>
+      <w:pPr>
+        <w:ind w:left="5383" w:hanging="180"/>
+      </w:pPr>
+    </w:lvl>
+    <w:lvl w:ilvl="6" w:tplc="0409000F" w:tentative="1">
+      <w:start w:val="1"/>
+      <w:numFmt w:val="decimal"/>
+      <w:lvlText w:val="%7."/>
+      <w:lvlJc w:val="left"/>
+      <w:pPr>
+        <w:ind w:left="6103" w:hanging="360"/>
+      </w:pPr>
+    </w:lvl>
+    <w:lvl w:ilvl="7" w:tplc="04090019" w:tentative="1">
+      <w:start w:val="1"/>
+      <w:numFmt w:val="lowerLetter"/>
+      <w:lvlText w:val="%8."/>
+      <w:lvlJc w:val="left"/>
+      <w:pPr>
+        <w:ind w:left="6823" w:hanging="360"/>
+      </w:pPr>
+    </w:lvl>
+    <w:lvl w:ilvl="8" w:tplc="0409001B" w:tentative="1">
+      <w:start w:val="1"/>
+      <w:numFmt w:val="lowerRoman"/>
+      <w:lvlText w:val="%9."/>
+      <w:lvlJc w:val="right"/>
+      <w:pPr>
+        <w:ind w:left="7543" w:hanging="180"/>
+      </w:pPr>
+    </w:lvl>
+  </w:abstractNum>
+  <w:abstractNum w:abstractNumId="2" w15:restartNumberingAfterBreak="0">
     <w:nsid w:val="46CC551D"/>
     <w:multiLevelType w:val="hybridMultilevel"/>
     <w:tmpl w:val="63AE85B8"/>
@@ -1513,7 +2285,7 @@
       </w:rPr>
     </w:lvl>
   </w:abstractNum>
-  <w:abstractNum w:abstractNumId="2" w15:restartNumberingAfterBreak="0">
+  <w:abstractNum w:abstractNumId="3" w15:restartNumberingAfterBreak="0">
     <w:nsid w:val="47524A23"/>
     <w:multiLevelType w:val="hybridMultilevel"/>
     <w:tmpl w:val="C3288924"/>
@@ -1626,7 +2398,7 @@
       </w:rPr>
     </w:lvl>
   </w:abstractNum>
-  <w:abstractNum w:abstractNumId="3" w15:restartNumberingAfterBreak="0">
+  <w:abstractNum w:abstractNumId="4" w15:restartNumberingAfterBreak="0">
     <w:nsid w:val="4DB856CF"/>
     <w:multiLevelType w:val="hybridMultilevel"/>
     <w:tmpl w:val="0AA4A380"/>
@@ -1739,7 +2511,7 @@
       </w:rPr>
     </w:lvl>
   </w:abstractNum>
-  <w:abstractNum w:abstractNumId="4" w15:restartNumberingAfterBreak="0">
+  <w:abstractNum w:abstractNumId="5" w15:restartNumberingAfterBreak="0">
     <w:nsid w:val="5D1A047F"/>
     <w:multiLevelType w:val="hybridMultilevel"/>
     <w:tmpl w:val="4D7E659C"/>
@@ -1852,7 +2624,93 @@
       </w:rPr>
     </w:lvl>
   </w:abstractNum>
-  <w:abstractNum w:abstractNumId="5" w15:restartNumberingAfterBreak="0">
+  <w:abstractNum w:abstractNumId="6" w15:restartNumberingAfterBreak="0">
+    <w:nsid w:val="5D776CD3"/>
+    <w:multiLevelType w:val="hybridMultilevel"/>
+    <w:tmpl w:val="2E76BF1C"/>
+    <w:lvl w:ilvl="0" w:tplc="0409000F">
+      <w:start w:val="1"/>
+      <w:numFmt w:val="decimal"/>
+      <w:lvlText w:val="%1."/>
+      <w:lvlJc w:val="left"/>
+      <w:pPr>
+        <w:ind w:left="1783" w:hanging="360"/>
+      </w:pPr>
+    </w:lvl>
+    <w:lvl w:ilvl="1" w:tplc="04090019" w:tentative="1">
+      <w:start w:val="1"/>
+      <w:numFmt w:val="lowerLetter"/>
+      <w:lvlText w:val="%2."/>
+      <w:lvlJc w:val="left"/>
+      <w:pPr>
+        <w:ind w:left="2503" w:hanging="360"/>
+      </w:pPr>
+    </w:lvl>
+    <w:lvl w:ilvl="2" w:tplc="0409001B" w:tentative="1">
+      <w:start w:val="1"/>
+      <w:numFmt w:val="lowerRoman"/>
+      <w:lvlText w:val="%3."/>
+      <w:lvlJc w:val="right"/>
+      <w:pPr>
+        <w:ind w:left="3223" w:hanging="180"/>
+      </w:pPr>
+    </w:lvl>
+    <w:lvl w:ilvl="3" w:tplc="0409000F" w:tentative="1">
+      <w:start w:val="1"/>
+      <w:numFmt w:val="decimal"/>
+      <w:lvlText w:val="%4."/>
+      <w:lvlJc w:val="left"/>
+      <w:pPr>
+        <w:ind w:left="3943" w:hanging="360"/>
+      </w:pPr>
+    </w:lvl>
+    <w:lvl w:ilvl="4" w:tplc="04090019" w:tentative="1">
+      <w:start w:val="1"/>
+      <w:numFmt w:val="lowerLetter"/>
+      <w:lvlText w:val="%5."/>
+      <w:lvlJc w:val="left"/>
+      <w:pPr>
+        <w:ind w:left="4663" w:hanging="360"/>
+      </w:pPr>
+    </w:lvl>
+    <w:lvl w:ilvl="5" w:tplc="0409001B" w:tentative="1">
+      <w:start w:val="1"/>
+      <w:numFmt w:val="lowerRoman"/>
+      <w:lvlText w:val="%6."/>
+      <w:lvlJc w:val="right"/>
+      <w:pPr>
+        <w:ind w:left="5383" w:hanging="180"/>
+      </w:pPr>
+    </w:lvl>
+    <w:lvl w:ilvl="6" w:tplc="0409000F" w:tentative="1">
+      <w:start w:val="1"/>
+      <w:numFmt w:val="decimal"/>
+      <w:lvlText w:val="%7."/>
+      <w:lvlJc w:val="left"/>
+      <w:pPr>
+        <w:ind w:left="6103" w:hanging="360"/>
+      </w:pPr>
+    </w:lvl>
+    <w:lvl w:ilvl="7" w:tplc="04090019" w:tentative="1">
+      <w:start w:val="1"/>
+      <w:numFmt w:val="lowerLetter"/>
+      <w:lvlText w:val="%8."/>
+      <w:lvlJc w:val="left"/>
+      <w:pPr>
+        <w:ind w:left="6823" w:hanging="360"/>
+      </w:pPr>
+    </w:lvl>
+    <w:lvl w:ilvl="8" w:tplc="0409001B" w:tentative="1">
+      <w:start w:val="1"/>
+      <w:numFmt w:val="lowerRoman"/>
+      <w:lvlText w:val="%9."/>
+      <w:lvlJc w:val="right"/>
+      <w:pPr>
+        <w:ind w:left="7543" w:hanging="180"/>
+      </w:pPr>
+    </w:lvl>
+  </w:abstractNum>
+  <w:abstractNum w:abstractNumId="7" w15:restartNumberingAfterBreak="0">
     <w:nsid w:val="63021D1C"/>
     <w:multiLevelType w:val="hybridMultilevel"/>
     <w:tmpl w:val="FADA27A8"/>
@@ -1965,7 +2823,7 @@
       </w:rPr>
     </w:lvl>
   </w:abstractNum>
-  <w:abstractNum w:abstractNumId="6" w15:restartNumberingAfterBreak="0">
+  <w:abstractNum w:abstractNumId="8" w15:restartNumberingAfterBreak="0">
     <w:nsid w:val="72DC1F71"/>
     <w:multiLevelType w:val="hybridMultilevel"/>
     <w:tmpl w:val="CCA2191E"/>
@@ -2051,7 +2909,7 @@
       </w:pPr>
     </w:lvl>
   </w:abstractNum>
-  <w:abstractNum w:abstractNumId="7" w15:restartNumberingAfterBreak="0">
+  <w:abstractNum w:abstractNumId="9" w15:restartNumberingAfterBreak="0">
     <w:nsid w:val="7D3B1974"/>
     <w:multiLevelType w:val="hybridMultilevel"/>
     <w:tmpl w:val="03588AA0"/>
@@ -2165,28 +3023,34 @@
     </w:lvl>
   </w:abstractNum>
   <w:num w:numId="1">
+    <w:abstractNumId w:val="5"/>
+  </w:num>
+  <w:num w:numId="2">
+    <w:abstractNumId w:val="7"/>
+  </w:num>
+  <w:num w:numId="3">
     <w:abstractNumId w:val="4"/>
   </w:num>
-  <w:num w:numId="2">
-    <w:abstractNumId w:val="5"/>
+  <w:num w:numId="4">
+    <w:abstractNumId w:val="2"/>
   </w:num>
-  <w:num w:numId="3">
+  <w:num w:numId="5">
+    <w:abstractNumId w:val="9"/>
+  </w:num>
+  <w:num w:numId="6">
     <w:abstractNumId w:val="3"/>
   </w:num>
-  <w:num w:numId="4">
-    <w:abstractNumId w:val="1"/>
-  </w:num>
-  <w:num w:numId="5">
-    <w:abstractNumId w:val="7"/>
-  </w:num>
-  <w:num w:numId="6">
-    <w:abstractNumId w:val="2"/>
-  </w:num>
   <w:num w:numId="7">
-    <w:abstractNumId w:val="6"/>
+    <w:abstractNumId w:val="8"/>
   </w:num>
   <w:num w:numId="8">
     <w:abstractNumId w:val="0"/>
+  </w:num>
+  <w:num w:numId="9">
+    <w:abstractNumId w:val="6"/>
+  </w:num>
+  <w:num w:numId="10">
+    <w:abstractNumId w:val="1"/>
   </w:num>
 </w:numbering>
 </file>
@@ -2628,6 +3492,29 @@
       <w:contextualSpacing/>
     </w:pPr>
   </w:style>
+  <w:style w:type="character" w:styleId="Hiperligao">
+    <w:name w:val="Hyperlink"/>
+    <w:basedOn w:val="Tipodeletrapredefinidodopargrafo"/>
+    <w:uiPriority w:val="99"/>
+    <w:unhideWhenUsed/>
+    <w:rsid w:val="003B199D"/>
+    <w:rPr>
+      <w:color w:val="0563C1" w:themeColor="hyperlink"/>
+      <w:u w:val="single"/>
+    </w:rPr>
+  </w:style>
+  <w:style w:type="character" w:styleId="MenoNoResolvida">
+    <w:name w:val="Unresolved Mention"/>
+    <w:basedOn w:val="Tipodeletrapredefinidodopargrafo"/>
+    <w:uiPriority w:val="99"/>
+    <w:semiHidden/>
+    <w:unhideWhenUsed/>
+    <w:rsid w:val="003B199D"/>
+    <w:rPr>
+      <w:color w:val="605E5C"/>
+      <w:shd w:val="clear" w:color="auto" w:fill="E1DFDD"/>
+    </w:rPr>
+  </w:style>
 </w:styles>
 </file>
 

</xml_diff>